<commit_message>
Design Demo Version - Oct 21
</commit_message>
<xml_diff>
--- a/lab2/Deliverables/ENEL453_Lab2_Design_Record_Group8.docx
+++ b/lab2/Deliverables/ENEL453_Lab2_Design_Record_Group8.docx
@@ -37,17 +37,59 @@
         <w:t>, Michael Tagg</w:t>
       </w:r>
     </w:p>
-    <w:p>
-      <w:pPr>
-        <w:rPr>
-          <w:noProof/>
-        </w:rPr>
-      </w:pPr>
-      <w:r>
-        <w:rPr>
-          <w:noProof/>
-        </w:rPr>
-        <w:t>RRLVIEW</w:t>
+    <w:p/>
+    <w:p/>
+    <w:p>
+      <w:r>
+        <w:t>RTL Viewer</w:t>
+      </w:r>
+    </w:p>
+    <w:p/>
+    <w:p>
+      <w:pPr>
+        <w:rPr>
+          <w:noProof/>
+        </w:rPr>
+      </w:pPr>
+      <w:r>
+        <w:rPr>
+          <w:noProof/>
+        </w:rPr>
+        <w:drawing>
+          <wp:inline distT="0" distB="0" distL="0" distR="0" wp14:anchorId="6663C23F" wp14:editId="2AC23C61">
+            <wp:extent cx="5943600" cy="1951990"/>
+            <wp:effectExtent l="0" t="0" r="0" b="0"/>
+            <wp:docPr id="1" name="Picture 1"/>
+            <wp:cNvGraphicFramePr>
+              <a:graphicFrameLocks xmlns:a="http://schemas.openxmlformats.org/drawingml/2006/main" noChangeAspect="1"/>
+            </wp:cNvGraphicFramePr>
+            <a:graphic xmlns:a="http://schemas.openxmlformats.org/drawingml/2006/main">
+              <a:graphicData uri="http://schemas.openxmlformats.org/drawingml/2006/picture">
+                <pic:pic xmlns:pic="http://schemas.openxmlformats.org/drawingml/2006/picture">
+                  <pic:nvPicPr>
+                    <pic:cNvPr id="1" name=""/>
+                    <pic:cNvPicPr/>
+                  </pic:nvPicPr>
+                  <pic:blipFill>
+                    <a:blip r:embed="rId4"/>
+                    <a:stretch>
+                      <a:fillRect/>
+                    </a:stretch>
+                  </pic:blipFill>
+                  <pic:spPr>
+                    <a:xfrm>
+                      <a:off x="0" y="0"/>
+                      <a:ext cx="5943600" cy="1951990"/>
+                    </a:xfrm>
+                    <a:prstGeom prst="rect">
+                      <a:avLst/>
+                    </a:prstGeom>
+                  </pic:spPr>
+                </pic:pic>
+              </a:graphicData>
+            </a:graphic>
+          </wp:inline>
+        </w:drawing>
       </w:r>
     </w:p>
     <w:p>
@@ -69,17 +111,163 @@
           <w:noProof/>
         </w:rPr>
       </w:pPr>
-      <w:r>
-        <w:rPr>
-          <w:noProof/>
-        </w:rPr>
-        <w:t>TIMING285C</w:t>
-      </w:r>
+    </w:p>
+    <w:p>
+      <w:pPr>
+        <w:rPr>
+          <w:noProof/>
+        </w:rPr>
+      </w:pPr>
+      <w:r>
+        <w:rPr>
+          <w:noProof/>
+        </w:rPr>
+        <w:drawing>
+          <wp:inline distT="0" distB="0" distL="0" distR="0" wp14:anchorId="39FA6435" wp14:editId="2EE2673C">
+            <wp:extent cx="5943600" cy="2908935"/>
+            <wp:effectExtent l="0" t="0" r="0" b="5715"/>
+            <wp:docPr id="3" name="Picture 3"/>
+            <wp:cNvGraphicFramePr>
+              <a:graphicFrameLocks xmlns:a="http://schemas.openxmlformats.org/drawingml/2006/main" noChangeAspect="1"/>
+            </wp:cNvGraphicFramePr>
+            <a:graphic xmlns:a="http://schemas.openxmlformats.org/drawingml/2006/main">
+              <a:graphicData uri="http://schemas.openxmlformats.org/drawingml/2006/picture">
+                <pic:pic xmlns:pic="http://schemas.openxmlformats.org/drawingml/2006/picture">
+                  <pic:nvPicPr>
+                    <pic:cNvPr id="1" name=""/>
+                    <pic:cNvPicPr/>
+                  </pic:nvPicPr>
+                  <pic:blipFill>
+                    <a:blip r:embed="rId5"/>
+                    <a:stretch>
+                      <a:fillRect/>
+                    </a:stretch>
+                  </pic:blipFill>
+                  <pic:spPr>
+                    <a:xfrm>
+                      <a:off x="0" y="0"/>
+                      <a:ext cx="5943600" cy="2908935"/>
+                    </a:xfrm>
+                    <a:prstGeom prst="rect">
+                      <a:avLst/>
+                    </a:prstGeom>
+                  </pic:spPr>
+                </pic:pic>
+              </a:graphicData>
+            </a:graphic>
+          </wp:inline>
+        </w:drawing>
+      </w:r>
+    </w:p>
+    <w:p>
+      <w:pPr>
+        <w:rPr>
+          <w:noProof/>
+        </w:rPr>
+      </w:pPr>
+    </w:p>
+    <w:p>
+      <w:pPr>
+        <w:rPr>
+          <w:noProof/>
+        </w:rPr>
+      </w:pPr>
+    </w:p>
+    <w:p>
+      <w:pPr>
+        <w:rPr>
+          <w:noProof/>
+        </w:rPr>
+      </w:pPr>
+      <w:r>
+        <w:rPr>
+          <w:noProof/>
+        </w:rPr>
+        <w:lastRenderedPageBreak/>
+        <w:t>TIMING</w:t>
+      </w:r>
+      <w:r>
+        <w:rPr>
+          <w:noProof/>
+        </w:rPr>
+        <w:t>@85C</w:t>
+      </w:r>
+    </w:p>
+    <w:p>
+      <w:pPr>
+        <w:rPr>
+          <w:noProof/>
+        </w:rPr>
+      </w:pPr>
+    </w:p>
+    <w:p>
+      <w:pPr>
+        <w:rPr>
+          <w:noProof/>
+        </w:rPr>
+      </w:pPr>
+      <w:r>
+        <w:rPr>
+          <w:noProof/>
+        </w:rPr>
+        <w:drawing>
+          <wp:inline distT="0" distB="0" distL="0" distR="0" wp14:anchorId="24D418A7" wp14:editId="77C282A0">
+            <wp:extent cx="5515745" cy="2305372"/>
+            <wp:effectExtent l="0" t="0" r="8890" b="0"/>
+            <wp:docPr id="2" name="Picture 2"/>
+            <wp:cNvGraphicFramePr>
+              <a:graphicFrameLocks xmlns:a="http://schemas.openxmlformats.org/drawingml/2006/main" noChangeAspect="1"/>
+            </wp:cNvGraphicFramePr>
+            <a:graphic xmlns:a="http://schemas.openxmlformats.org/drawingml/2006/main">
+              <a:graphicData uri="http://schemas.openxmlformats.org/drawingml/2006/picture">
+                <pic:pic xmlns:pic="http://schemas.openxmlformats.org/drawingml/2006/picture">
+                  <pic:nvPicPr>
+                    <pic:cNvPr id="1" name=""/>
+                    <pic:cNvPicPr/>
+                  </pic:nvPicPr>
+                  <pic:blipFill>
+                    <a:blip r:embed="rId6"/>
+                    <a:stretch>
+                      <a:fillRect/>
+                    </a:stretch>
+                  </pic:blipFill>
+                  <pic:spPr>
+                    <a:xfrm>
+                      <a:off x="0" y="0"/>
+                      <a:ext cx="5515745" cy="2305372"/>
+                    </a:xfrm>
+                    <a:prstGeom prst="rect">
+                      <a:avLst/>
+                    </a:prstGeom>
+                  </pic:spPr>
+                </pic:pic>
+              </a:graphicData>
+            </a:graphic>
+          </wp:inline>
+        </w:drawing>
+      </w:r>
+    </w:p>
+    <w:p>
+      <w:pPr>
+        <w:rPr>
+          <w:noProof/>
+        </w:rPr>
+      </w:pPr>
+    </w:p>
+    <w:p>
+      <w:pPr>
+        <w:rPr>
+          <w:noProof/>
+        </w:rPr>
+      </w:pPr>
     </w:p>
     <w:p>
       <w:r>
         <w:t>SIMULATIONS</w:t>
       </w:r>
+    </w:p>
+    <w:p/>
+    <w:p>
       <w:bookmarkStart w:id="0" w:name="_GoBack"/>
       <w:bookmarkEnd w:id="0"/>
     </w:p>

</xml_diff>